<commit_message>
Fixing typos of architecture doc.
</commit_message>
<xml_diff>
--- a/High_level_architecture.docx
+++ b/High_level_architecture.docx
@@ -27,7 +27,16 @@
           <w:szCs w:val="36"/>
           <w:lang w:val="en-US"/>
         </w:rPr>
-        <w:t>ustomer profile management service.</w:t>
+        <w:t>ust</w:t>
+      </w:r>
+      <w:r>
+        <w:rPr>
+          <w:b/>
+          <w:sz w:val="36"/>
+          <w:szCs w:val="36"/>
+          <w:lang w:val="en-US"/>
+        </w:rPr>
+        <w:t>omer profile management service</w:t>
       </w:r>
     </w:p>
     <w:p>
@@ -218,28 +227,12 @@
                 <w:lang w:val="en-US"/>
               </w:rPr>
             </w:pPr>
-            <w:proofErr w:type="spellStart"/>
-            <w:r>
-              <w:rPr>
-                <w:lang w:val="en-US"/>
-              </w:rPr>
-              <w:t>Kalpa</w:t>
-            </w:r>
-            <w:proofErr w:type="spellEnd"/>
-            <w:r>
-              <w:rPr>
-                <w:lang w:val="en-US"/>
-              </w:rPr>
-              <w:t xml:space="preserve"> </w:t>
-            </w:r>
-            <w:proofErr w:type="spellStart"/>
-            <w:r>
-              <w:rPr>
-                <w:lang w:val="en-US"/>
-              </w:rPr>
-              <w:t>Senanayake</w:t>
-            </w:r>
-            <w:proofErr w:type="spellEnd"/>
+            <w:r>
+              <w:rPr>
+                <w:lang w:val="en-US"/>
+              </w:rPr>
+              <w:t>Kalpa Senanayake</w:t>
+            </w:r>
           </w:p>
         </w:tc>
       </w:tr>
@@ -328,7 +321,7 @@
           <w:szCs w:val="22"/>
           <w:lang w:val="en-US"/>
         </w:rPr>
-        <w:t xml:space="preserve">w project to allow </w:t>
+        <w:t xml:space="preserve">w project to </w:t>
       </w:r>
       <w:r>
         <w:rPr>
@@ -360,18 +353,8 @@
           <w:szCs w:val="22"/>
           <w:lang w:val="en-US"/>
         </w:rPr>
-        <w:t xml:space="preserve"> </w:t>
-      </w:r>
-      <w:proofErr w:type="spellStart"/>
-      <w:r>
-        <w:rPr>
-          <w:sz w:val="22"/>
-          <w:szCs w:val="22"/>
-          <w:lang w:val="en-US"/>
-        </w:rPr>
-        <w:t>omni</w:t>
-      </w:r>
-      <w:proofErr w:type="spellEnd"/>
+        <w:t xml:space="preserve"> omni</w:t>
+      </w:r>
       <w:r>
         <w:rPr>
           <w:sz w:val="22"/>
@@ -459,7 +442,23 @@
           <w:szCs w:val="22"/>
           <w:lang w:val="en-US"/>
         </w:rPr>
-        <w:t>re not capable enough the offer sophisticated interfaces and future challenges brought to the table by these two frontiers</w:t>
+        <w:t xml:space="preserve">re not capable enough </w:t>
+      </w:r>
+      <w:r>
+        <w:rPr>
+          <w:sz w:val="22"/>
+          <w:szCs w:val="22"/>
+          <w:lang w:val="en-US"/>
+        </w:rPr>
+        <w:t>to</w:t>
+      </w:r>
+      <w:r>
+        <w:rPr>
+          <w:sz w:val="22"/>
+          <w:szCs w:val="22"/>
+          <w:lang w:val="en-US"/>
+        </w:rPr>
+        <w:t xml:space="preserve"> offer sophisticated interfaces and future challenges brought to the table by these two frontiers</w:t>
       </w:r>
       <w:r>
         <w:rPr>
@@ -469,8 +468,6 @@
         </w:rPr>
         <w:t>.</w:t>
       </w:r>
-      <w:bookmarkStart w:id="0" w:name="_GoBack"/>
-      <w:bookmarkEnd w:id="0"/>
     </w:p>
     <w:p>
       <w:pPr>
@@ -518,7 +515,63 @@
           <w:szCs w:val="22"/>
           <w:lang w:val="en-US"/>
         </w:rPr>
-        <w:t>In this version 1.0.0 of the service we will make following assumptions in ordered to deliver outcome form the development effort.</w:t>
+        <w:t>In</w:t>
+      </w:r>
+      <w:r>
+        <w:rPr>
+          <w:sz w:val="22"/>
+          <w:szCs w:val="22"/>
+          <w:lang w:val="en-US"/>
+        </w:rPr>
+        <w:t xml:space="preserve"> versi</w:t>
+      </w:r>
+      <w:r>
+        <w:rPr>
+          <w:sz w:val="22"/>
+          <w:szCs w:val="22"/>
+          <w:lang w:val="en-US"/>
+        </w:rPr>
+        <w:t xml:space="preserve">on 1.0.0 of the service we </w:t>
+      </w:r>
+      <w:r>
+        <w:rPr>
+          <w:sz w:val="22"/>
+          <w:szCs w:val="22"/>
+          <w:lang w:val="en-US"/>
+        </w:rPr>
+        <w:t>make f</w:t>
+      </w:r>
+      <w:r>
+        <w:rPr>
+          <w:sz w:val="22"/>
+          <w:szCs w:val="22"/>
+          <w:lang w:val="en-US"/>
+        </w:rPr>
+        <w:t xml:space="preserve">ollowing assumptions in order </w:t>
+      </w:r>
+      <w:r>
+        <w:rPr>
+          <w:sz w:val="22"/>
+          <w:szCs w:val="22"/>
+          <w:lang w:val="en-US"/>
+        </w:rPr>
+        <w:t xml:space="preserve">to deliver </w:t>
+      </w:r>
+      <w:r>
+        <w:rPr>
+          <w:sz w:val="22"/>
+          <w:szCs w:val="22"/>
+          <w:lang w:val="en-US"/>
+        </w:rPr>
+        <w:t xml:space="preserve">an </w:t>
+      </w:r>
+      <w:r>
+        <w:rPr>
+          <w:sz w:val="22"/>
+          <w:szCs w:val="22"/>
+          <w:lang w:val="en-US"/>
+        </w:rPr>
+        <w:t>outcome form the development effort.</w:t>
       </w:r>
       <w:r>
         <w:rPr>
@@ -704,15 +757,63 @@
                 <w:szCs w:val="22"/>
                 <w:lang w:val="en-US"/>
               </w:rPr>
-              <w:t xml:space="preserve">A unique customer identifier which is currently use </w:t>
-            </w:r>
-            <w:r>
-              <w:rPr>
-                <w:sz w:val="22"/>
-                <w:szCs w:val="22"/>
-                <w:lang w:val="en-US"/>
-              </w:rPr>
-              <w:t>in organization wide will be used</w:t>
+              <w:t>A unique customer identifier</w:t>
+            </w:r>
+            <w:r>
+              <w:rPr>
+                <w:sz w:val="22"/>
+                <w:szCs w:val="22"/>
+                <w:lang w:val="en-US"/>
+              </w:rPr>
+              <w:t>,</w:t>
+            </w:r>
+            <w:r>
+              <w:rPr>
+                <w:sz w:val="22"/>
+                <w:szCs w:val="22"/>
+                <w:lang w:val="en-US"/>
+              </w:rPr>
+              <w:t xml:space="preserve"> which is currently use</w:t>
+            </w:r>
+            <w:r>
+              <w:rPr>
+                <w:sz w:val="22"/>
+                <w:szCs w:val="22"/>
+                <w:lang w:val="en-US"/>
+              </w:rPr>
+              <w:t>d</w:t>
+            </w:r>
+            <w:r>
+              <w:rPr>
+                <w:sz w:val="22"/>
+                <w:szCs w:val="22"/>
+                <w:lang w:val="en-US"/>
+              </w:rPr>
+              <w:t xml:space="preserve"> </w:t>
+            </w:r>
+            <w:r>
+              <w:rPr>
+                <w:sz w:val="22"/>
+                <w:szCs w:val="22"/>
+                <w:lang w:val="en-US"/>
+              </w:rPr>
+              <w:t>in organization wide</w:t>
+            </w:r>
+            <w:r>
+              <w:rPr>
+                <w:sz w:val="22"/>
+                <w:szCs w:val="22"/>
+                <w:lang w:val="en-US"/>
+              </w:rPr>
+              <w:t>,</w:t>
+            </w:r>
+            <w:r>
+              <w:rPr>
+                <w:sz w:val="22"/>
+                <w:szCs w:val="22"/>
+                <w:lang w:val="en-US"/>
+              </w:rPr>
+              <w:t xml:space="preserve"> will be used</w:t>
             </w:r>
             <w:r>
               <w:rPr>
@@ -876,25 +977,7 @@
                 <w:szCs w:val="22"/>
                 <w:lang w:val="en-US"/>
               </w:rPr>
-              <w:t xml:space="preserve">The mobile app is not using query based REST API invocation like </w:t>
-            </w:r>
-            <w:proofErr w:type="spellStart"/>
-            <w:r>
-              <w:rPr>
-                <w:sz w:val="22"/>
-                <w:szCs w:val="22"/>
-                <w:lang w:val="en-US"/>
-              </w:rPr>
-              <w:t>GraphQL</w:t>
-            </w:r>
-            <w:proofErr w:type="spellEnd"/>
-            <w:r>
-              <w:rPr>
-                <w:sz w:val="22"/>
-                <w:szCs w:val="22"/>
-                <w:lang w:val="en-US"/>
-              </w:rPr>
-              <w:t xml:space="preserve"> or </w:t>
+              <w:t xml:space="preserve">The mobile app is not using query based REST API invocation like GraphQL or </w:t>
             </w:r>
           </w:p>
           <w:p>
@@ -903,23 +986,13 @@
                 <w:lang w:val="en-US"/>
               </w:rPr>
             </w:pPr>
-            <w:proofErr w:type="spellStart"/>
-            <w:r>
-              <w:rPr>
-                <w:sz w:val="22"/>
-                <w:szCs w:val="22"/>
-                <w:lang w:val="en-US"/>
-              </w:rPr>
-              <w:t>gRPC</w:t>
-            </w:r>
-            <w:proofErr w:type="spellEnd"/>
-            <w:r>
-              <w:rPr>
-                <w:sz w:val="22"/>
-                <w:szCs w:val="22"/>
-                <w:lang w:val="en-US"/>
-              </w:rPr>
-              <w:t xml:space="preserve"> or Protocol Buffers.</w:t>
+            <w:r>
+              <w:rPr>
+                <w:sz w:val="22"/>
+                <w:szCs w:val="22"/>
+                <w:lang w:val="en-US"/>
+              </w:rPr>
+              <w:t>gRPC or Protocol Buffers.</w:t>
             </w:r>
           </w:p>
         </w:tc>
@@ -939,7 +1012,23 @@
                 <w:szCs w:val="22"/>
                 <w:lang w:val="en-US"/>
               </w:rPr>
-              <w:t xml:space="preserve">Allow the development team to use well known </w:t>
+              <w:t>Allow t</w:t>
+            </w:r>
+            <w:r>
+              <w:rPr>
+                <w:sz w:val="22"/>
+                <w:szCs w:val="22"/>
+                <w:lang w:val="en-US"/>
+              </w:rPr>
+              <w:t>he development team to use well-</w:t>
+            </w:r>
+            <w:r>
+              <w:rPr>
+                <w:sz w:val="22"/>
+                <w:szCs w:val="22"/>
+                <w:lang w:val="en-US"/>
+              </w:rPr>
+              <w:t xml:space="preserve">known </w:t>
             </w:r>
             <w:r>
               <w:rPr>
@@ -1341,42 +1430,40 @@
           <w:szCs w:val="22"/>
           <w:lang w:val="en-US"/>
         </w:rPr>
-        <w:t>will be bounded to manage customer profile data in CRM system. The business capability it offers will only be limited to profile management features of both web and mobile clients.</w:t>
-      </w:r>
-    </w:p>
-    <w:p>
-      <w:pPr>
-        <w:rPr>
-          <w:sz w:val="22"/>
-          <w:szCs w:val="22"/>
-          <w:lang w:val="en-US"/>
-        </w:rPr>
-      </w:pPr>
-      <w:r>
-        <w:rPr>
-          <w:sz w:val="22"/>
-          <w:szCs w:val="22"/>
-          <w:lang w:val="en-US"/>
-        </w:rPr>
-        <w:t xml:space="preserve">It offers, create, read, update and delete </w:t>
-      </w:r>
-      <w:proofErr w:type="spellStart"/>
-      <w:r>
-        <w:rPr>
-          <w:sz w:val="22"/>
-          <w:szCs w:val="22"/>
-          <w:lang w:val="en-US"/>
-        </w:rPr>
-        <w:t>RESTFul</w:t>
-      </w:r>
-      <w:proofErr w:type="spellEnd"/>
-      <w:r>
-        <w:rPr>
-          <w:sz w:val="22"/>
-          <w:szCs w:val="22"/>
-          <w:lang w:val="en-US"/>
-        </w:rPr>
-        <w:t xml:space="preserve"> resources to manage customer profile.</w:t>
+        <w:t xml:space="preserve">will be bounded to manage customer profile data in CRM system. The business capability </w:t>
+      </w:r>
+      <w:r>
+        <w:rPr>
+          <w:sz w:val="22"/>
+          <w:szCs w:val="22"/>
+          <w:lang w:val="en-US"/>
+        </w:rPr>
+        <w:t xml:space="preserve">that </w:t>
+      </w:r>
+      <w:r>
+        <w:rPr>
+          <w:sz w:val="22"/>
+          <w:szCs w:val="22"/>
+          <w:lang w:val="en-US"/>
+        </w:rPr>
+        <w:t>it offers will only be limited to profile management features of both web and mobile clients.</w:t>
+      </w:r>
+    </w:p>
+    <w:p>
+      <w:pPr>
+        <w:rPr>
+          <w:sz w:val="22"/>
+          <w:szCs w:val="22"/>
+          <w:lang w:val="en-US"/>
+        </w:rPr>
+      </w:pPr>
+      <w:r>
+        <w:rPr>
+          <w:sz w:val="22"/>
+          <w:szCs w:val="22"/>
+          <w:lang w:val="en-US"/>
+        </w:rPr>
+        <w:t>It offers, create, read, update and delete RESTFul resources to manage customer profile.</w:t>
       </w:r>
     </w:p>
     <w:p>
@@ -1479,69 +1566,23 @@
           <w:szCs w:val="22"/>
           <w:lang w:val="en-US"/>
         </w:rPr>
-        <w:t>/</w:t>
-      </w:r>
-      <w:proofErr w:type="spellStart"/>
-      <w:proofErr w:type="gramStart"/>
-      <w:r>
-        <w:rPr>
-          <w:sz w:val="22"/>
-          <w:szCs w:val="22"/>
-          <w:lang w:val="en-US"/>
-        </w:rPr>
-        <w:t>createCustomer</w:t>
-      </w:r>
-      <w:r>
-        <w:rPr>
-          <w:sz w:val="22"/>
-          <w:szCs w:val="22"/>
-          <w:lang w:val="en-US"/>
-        </w:rPr>
-        <w:t>Profile</w:t>
-      </w:r>
-      <w:proofErr w:type="spellEnd"/>
-      <w:r>
-        <w:rPr>
-          <w:sz w:val="22"/>
-          <w:szCs w:val="22"/>
-          <w:lang w:val="en-US"/>
-        </w:rPr>
-        <w:t xml:space="preserve"> </w:t>
-      </w:r>
-      <w:r>
-        <w:rPr>
-          <w:sz w:val="22"/>
-          <w:szCs w:val="22"/>
-          <w:lang w:val="en-US"/>
-        </w:rPr>
-        <w:t xml:space="preserve"> and</w:t>
-      </w:r>
-      <w:proofErr w:type="gramEnd"/>
-      <w:r>
-        <w:rPr>
-          <w:sz w:val="22"/>
-          <w:szCs w:val="22"/>
-          <w:lang w:val="en-US"/>
-        </w:rPr>
-        <w:t xml:space="preserve"> /</w:t>
-      </w:r>
-      <w:proofErr w:type="spellStart"/>
-      <w:r>
-        <w:rPr>
-          <w:sz w:val="22"/>
-          <w:szCs w:val="22"/>
-          <w:lang w:val="en-US"/>
-        </w:rPr>
-        <w:t>updateCustomerProfile</w:t>
-      </w:r>
-      <w:proofErr w:type="spellEnd"/>
-      <w:r>
-        <w:rPr>
-          <w:sz w:val="22"/>
-          <w:szCs w:val="22"/>
-          <w:lang w:val="en-US"/>
-        </w:rPr>
-        <w:t xml:space="preserve"> </w:t>
+        <w:t>/createCustomer</w:t>
+      </w:r>
+      <w:r>
+        <w:rPr>
+          <w:sz w:val="22"/>
+          <w:szCs w:val="22"/>
+          <w:lang w:val="en-US"/>
+        </w:rPr>
+        <w:t xml:space="preserve">Profile </w:t>
+      </w:r>
+      <w:r>
+        <w:rPr>
+          <w:sz w:val="22"/>
+          <w:szCs w:val="22"/>
+          <w:lang w:val="en-US"/>
+        </w:rPr>
+        <w:t xml:space="preserve"> and /updateCustomerProfile </w:t>
       </w:r>
       <w:r>
         <w:rPr>
@@ -1641,51 +1682,15 @@
           <w:szCs w:val="22"/>
           <w:lang w:val="en-US"/>
         </w:rPr>
-        <w:t>#. /</w:t>
-      </w:r>
-      <w:proofErr w:type="spellStart"/>
-      <w:r>
-        <w:rPr>
-          <w:sz w:val="22"/>
-          <w:szCs w:val="22"/>
-          <w:lang w:val="en-US"/>
-        </w:rPr>
-        <w:t>readCustomerProfile</w:t>
-      </w:r>
-      <w:proofErr w:type="spellEnd"/>
-      <w:r>
-        <w:rPr>
-          <w:sz w:val="22"/>
-          <w:szCs w:val="22"/>
-          <w:lang w:val="en-US"/>
-        </w:rPr>
-        <w:t xml:space="preserve"> </w:t>
-      </w:r>
-      <w:r>
-        <w:rPr>
-          <w:sz w:val="22"/>
-          <w:szCs w:val="22"/>
-          <w:lang w:val="en-US"/>
-        </w:rPr>
-        <w:t>and /</w:t>
-      </w:r>
-      <w:proofErr w:type="spellStart"/>
-      <w:r>
-        <w:rPr>
-          <w:sz w:val="22"/>
-          <w:szCs w:val="22"/>
-          <w:lang w:val="en-US"/>
-        </w:rPr>
-        <w:t>deleteCustomerProfile</w:t>
-      </w:r>
-      <w:proofErr w:type="spellEnd"/>
-      <w:r>
-        <w:rPr>
-          <w:sz w:val="22"/>
-          <w:szCs w:val="22"/>
-          <w:lang w:val="en-US"/>
-        </w:rPr>
-        <w:t xml:space="preserve"> </w:t>
+        <w:t xml:space="preserve">#. /readCustomerProfile </w:t>
+      </w:r>
+      <w:r>
+        <w:rPr>
+          <w:sz w:val="22"/>
+          <w:szCs w:val="22"/>
+          <w:lang w:val="en-US"/>
+        </w:rPr>
+        <w:t xml:space="preserve">and /deleteCustomerProfile </w:t>
       </w:r>
       <w:r>
         <w:rPr>
@@ -1893,25 +1898,65 @@
           <w:szCs w:val="22"/>
           <w:lang w:val="en-US"/>
         </w:rPr>
-        <w:t xml:space="preserve">integration flow can be explained as it shows in the following diagram. This diagram </w:t>
-      </w:r>
-      <w:proofErr w:type="gramStart"/>
-      <w:r>
-        <w:rPr>
-          <w:sz w:val="22"/>
-          <w:szCs w:val="22"/>
-          <w:lang w:val="en-US"/>
-        </w:rPr>
-        <w:t>take</w:t>
-      </w:r>
-      <w:proofErr w:type="gramEnd"/>
-      <w:r>
-        <w:rPr>
-          <w:sz w:val="22"/>
-          <w:szCs w:val="22"/>
-          <w:lang w:val="en-US"/>
-        </w:rPr>
-        <w:t xml:space="preserve"> create customer resource as a an example to show the characteristics of the integrated system which can be used understand the rest of the flows.</w:t>
+        <w:t>integration flow can be explained as it shows in the following diagram. This diagram take</w:t>
+      </w:r>
+      <w:r>
+        <w:rPr>
+          <w:sz w:val="22"/>
+          <w:szCs w:val="22"/>
+          <w:lang w:val="en-US"/>
+        </w:rPr>
+        <w:t xml:space="preserve"> </w:t>
+      </w:r>
+      <w:r>
+        <w:rPr>
+          <w:b/>
+          <w:sz w:val="22"/>
+          <w:szCs w:val="22"/>
+          <w:lang w:val="en-US"/>
+        </w:rPr>
+        <w:t>createC</w:t>
+      </w:r>
+      <w:r>
+        <w:rPr>
+          <w:b/>
+          <w:sz w:val="22"/>
+          <w:szCs w:val="22"/>
+          <w:lang w:val="en-US"/>
+        </w:rPr>
+        <w:t>ustomer</w:t>
+      </w:r>
+      <w:r>
+        <w:rPr>
+          <w:sz w:val="22"/>
+          <w:szCs w:val="22"/>
+          <w:lang w:val="en-US"/>
+        </w:rPr>
+        <w:t xml:space="preserve"> resource as </w:t>
+      </w:r>
+      <w:r>
+        <w:rPr>
+          <w:sz w:val="22"/>
+          <w:szCs w:val="22"/>
+          <w:lang w:val="en-US"/>
+        </w:rPr>
+        <w:t xml:space="preserve">an example to show the characteristics of the integrated system which can be used </w:t>
+      </w:r>
+      <w:r>
+        <w:rPr>
+          <w:sz w:val="22"/>
+          <w:szCs w:val="22"/>
+          <w:lang w:val="en-US"/>
+        </w:rPr>
+        <w:t xml:space="preserve">to </w:t>
+      </w:r>
+      <w:r>
+        <w:rPr>
+          <w:sz w:val="22"/>
+          <w:szCs w:val="22"/>
+          <w:lang w:val="en-US"/>
+        </w:rPr>
+        <w:t>understand the rest of the flows.</w:t>
       </w:r>
     </w:p>
     <w:p>
@@ -2052,7 +2097,6 @@
           <w:lang w:val="en-US"/>
         </w:rPr>
       </w:pPr>
-      <w:proofErr w:type="gramStart"/>
       <w:r>
         <w:rPr>
           <w:b/>
@@ -2062,7 +2106,6 @@
         </w:rPr>
         <w:t>APIG :</w:t>
       </w:r>
-      <w:proofErr w:type="gramEnd"/>
       <w:r>
         <w:rPr>
           <w:sz w:val="22"/>
@@ -2164,7 +2207,15 @@
           <w:szCs w:val="22"/>
           <w:lang w:val="en-US"/>
         </w:rPr>
-        <w:t>CRM legacy back end with POX data format.</w:t>
+        <w:t>CRM legacy back</w:t>
+      </w:r>
+      <w:r>
+        <w:rPr>
+          <w:sz w:val="22"/>
+          <w:szCs w:val="22"/>
+          <w:lang w:val="en-US"/>
+        </w:rPr>
+        <w:t>end with POX data format.</w:t>
       </w:r>
     </w:p>
     <w:p>
@@ -2311,7 +2362,39 @@
           <w:szCs w:val="22"/>
           <w:lang w:val="en-US"/>
         </w:rPr>
-        <w:t xml:space="preserve">server mobile and web clients and </w:t>
+        <w:t>serv</w:t>
+      </w:r>
+      <w:r>
+        <w:rPr>
+          <w:sz w:val="22"/>
+          <w:szCs w:val="22"/>
+          <w:lang w:val="en-US"/>
+        </w:rPr>
+        <w:t>e</w:t>
+      </w:r>
+      <w:r>
+        <w:rPr>
+          <w:sz w:val="22"/>
+          <w:szCs w:val="22"/>
+          <w:lang w:val="en-US"/>
+        </w:rPr>
+        <w:t xml:space="preserve"> mobile and web clients</w:t>
+      </w:r>
+      <w:r>
+        <w:rPr>
+          <w:sz w:val="22"/>
+          <w:szCs w:val="22"/>
+          <w:lang w:val="en-US"/>
+        </w:rPr>
+        <w:t>,</w:t>
+      </w:r>
+      <w:r>
+        <w:rPr>
+          <w:sz w:val="22"/>
+          <w:szCs w:val="22"/>
+          <w:lang w:val="en-US"/>
+        </w:rPr>
+        <w:t xml:space="preserve"> and </w:t>
       </w:r>
       <w:r>
         <w:rPr>
@@ -2327,7 +2410,23 @@
           <w:szCs w:val="22"/>
           <w:lang w:val="en-US"/>
         </w:rPr>
-        <w:t xml:space="preserve"> be capable of handling authentication and authorization on top of its services.</w:t>
+        <w:t xml:space="preserve"> be capable of handling authentication and authorization on top of it</w:t>
+      </w:r>
+      <w:r>
+        <w:rPr>
+          <w:sz w:val="22"/>
+          <w:szCs w:val="22"/>
+          <w:lang w:val="en-US"/>
+        </w:rPr>
+        <w:t>’</w:t>
+      </w:r>
+      <w:r>
+        <w:rPr>
+          <w:sz w:val="22"/>
+          <w:szCs w:val="22"/>
+          <w:lang w:val="en-US"/>
+        </w:rPr>
+        <w:t>s services.</w:t>
       </w:r>
     </w:p>
     <w:p>
@@ -2361,7 +2460,39 @@
           <w:szCs w:val="22"/>
           <w:lang w:val="en-US"/>
         </w:rPr>
-        <w:t xml:space="preserve">is to use the “Authorization delegation pattern” which delegates the authentication and authorization to an internal Authorization server. </w:t>
+        <w:t>is to use the “Authorization delegation pattern”</w:t>
+      </w:r>
+      <w:r>
+        <w:rPr>
+          <w:sz w:val="22"/>
+          <w:szCs w:val="22"/>
+          <w:lang w:val="en-US"/>
+        </w:rPr>
+        <w:t>,</w:t>
+      </w:r>
+      <w:r>
+        <w:rPr>
+          <w:sz w:val="22"/>
+          <w:szCs w:val="22"/>
+          <w:lang w:val="en-US"/>
+        </w:rPr>
+        <w:t xml:space="preserve"> which delegates the authentication an</w:t>
+      </w:r>
+      <w:r>
+        <w:rPr>
+          <w:sz w:val="22"/>
+          <w:szCs w:val="22"/>
+          <w:lang w:val="en-US"/>
+        </w:rPr>
+        <w:t>d authorization to an internal a</w:t>
+      </w:r>
+      <w:r>
+        <w:rPr>
+          <w:sz w:val="22"/>
+          <w:szCs w:val="22"/>
+          <w:lang w:val="en-US"/>
+        </w:rPr>
+        <w:t xml:space="preserve">uthorization server. </w:t>
       </w:r>
     </w:p>
     <w:p>
@@ -2451,7 +2582,7 @@
           <w:szCs w:val="22"/>
           <w:lang w:val="en-US"/>
         </w:rPr>
-        <w:t xml:space="preserve"> explains </w:t>
+        <w:t xml:space="preserve"> explain </w:t>
       </w:r>
       <w:r>
         <w:rPr>
@@ -2784,7 +2915,39 @@
           <w:szCs w:val="22"/>
           <w:lang w:val="en-US"/>
         </w:rPr>
-        <w:t>both mobile and web clients service will leverage OAuth 2.0 specification’s two grant types to acquire access token.</w:t>
+        <w:t>both</w:t>
+      </w:r>
+      <w:r>
+        <w:rPr>
+          <w:sz w:val="22"/>
+          <w:szCs w:val="22"/>
+          <w:lang w:val="en-US"/>
+        </w:rPr>
+        <w:t xml:space="preserve"> m</w:t>
+      </w:r>
+      <w:r>
+        <w:rPr>
+          <w:sz w:val="22"/>
+          <w:szCs w:val="22"/>
+          <w:lang w:val="en-US"/>
+        </w:rPr>
+        <w:t>obile and web clients service, i</w:t>
+      </w:r>
+      <w:r>
+        <w:rPr>
+          <w:sz w:val="22"/>
+          <w:szCs w:val="22"/>
+          <w:lang w:val="en-US"/>
+        </w:rPr>
+        <w:t xml:space="preserve">t </w:t>
+      </w:r>
+      <w:r>
+        <w:rPr>
+          <w:sz w:val="22"/>
+          <w:szCs w:val="22"/>
+          <w:lang w:val="en-US"/>
+        </w:rPr>
+        <w:t>will leverage OAuth 2.0 specification’s two grant types to acquire access token.</w:t>
       </w:r>
     </w:p>
     <w:p>
@@ -2872,132 +3035,64 @@
           <w:szCs w:val="22"/>
           <w:lang w:val="en-US"/>
         </w:rPr>
-        <w:t xml:space="preserve">s an authorization code which the client </w:t>
-      </w:r>
-      <w:proofErr w:type="gramStart"/>
-      <w:r>
-        <w:rPr>
-          <w:sz w:val="22"/>
-          <w:szCs w:val="22"/>
-          <w:lang w:val="en-US"/>
-        </w:rPr>
-        <w:t>use</w:t>
-      </w:r>
-      <w:proofErr w:type="gramEnd"/>
-      <w:r>
-        <w:rPr>
-          <w:sz w:val="22"/>
-          <w:szCs w:val="22"/>
-          <w:lang w:val="en-US"/>
-        </w:rPr>
-        <w:t xml:space="preserve"> to exchange for an </w:t>
-      </w:r>
-      <w:proofErr w:type="spellStart"/>
-      <w:r>
-        <w:rPr>
-          <w:sz w:val="22"/>
-          <w:szCs w:val="22"/>
-          <w:lang w:val="en-US"/>
-        </w:rPr>
-        <w:t>access_token</w:t>
-      </w:r>
-      <w:proofErr w:type="spellEnd"/>
-      <w:r>
-        <w:rPr>
-          <w:sz w:val="22"/>
-          <w:szCs w:val="22"/>
-          <w:lang w:val="en-US"/>
-        </w:rPr>
-        <w:t xml:space="preserve"> and a </w:t>
-      </w:r>
-      <w:proofErr w:type="spellStart"/>
-      <w:r>
-        <w:rPr>
-          <w:sz w:val="22"/>
-          <w:szCs w:val="22"/>
-          <w:lang w:val="en-US"/>
-        </w:rPr>
-        <w:t>refresh_token</w:t>
-      </w:r>
-      <w:proofErr w:type="spellEnd"/>
-      <w:r>
-        <w:rPr>
-          <w:sz w:val="22"/>
-          <w:szCs w:val="22"/>
-          <w:lang w:val="en-US"/>
-        </w:rPr>
-        <w:t>.</w:t>
-      </w:r>
-    </w:p>
-    <w:p>
-      <w:pPr>
-        <w:rPr>
-          <w:sz w:val="22"/>
-          <w:szCs w:val="22"/>
-          <w:lang w:val="en-US"/>
-        </w:rPr>
-      </w:pPr>
-      <w:r>
-        <w:rPr>
-          <w:sz w:val="22"/>
-          <w:szCs w:val="22"/>
-          <w:lang w:val="en-US"/>
-        </w:rPr>
-        <w:t xml:space="preserve">The </w:t>
-      </w:r>
-      <w:proofErr w:type="spellStart"/>
-      <w:r>
-        <w:rPr>
-          <w:sz w:val="22"/>
-          <w:szCs w:val="22"/>
-          <w:lang w:val="en-US"/>
-        </w:rPr>
-        <w:t>refresh_token</w:t>
-      </w:r>
-      <w:proofErr w:type="spellEnd"/>
-      <w:r>
-        <w:rPr>
-          <w:sz w:val="22"/>
-          <w:szCs w:val="22"/>
-          <w:lang w:val="en-US"/>
-        </w:rPr>
-        <w:t xml:space="preserve"> can be used to get </w:t>
-      </w:r>
-      <w:proofErr w:type="gramStart"/>
-      <w:r>
-        <w:rPr>
-          <w:sz w:val="22"/>
-          <w:szCs w:val="22"/>
-          <w:lang w:val="en-US"/>
-        </w:rPr>
-        <w:t>an</w:t>
-      </w:r>
-      <w:proofErr w:type="gramEnd"/>
-      <w:r>
-        <w:rPr>
-          <w:sz w:val="22"/>
-          <w:szCs w:val="22"/>
-          <w:lang w:val="en-US"/>
-        </w:rPr>
-        <w:t xml:space="preserve"> new </w:t>
-      </w:r>
-      <w:proofErr w:type="spellStart"/>
-      <w:r>
-        <w:rPr>
-          <w:sz w:val="22"/>
-          <w:szCs w:val="22"/>
-          <w:lang w:val="en-US"/>
-        </w:rPr>
-        <w:t>access_token</w:t>
-      </w:r>
-      <w:proofErr w:type="spellEnd"/>
-      <w:r>
-        <w:rPr>
-          <w:sz w:val="22"/>
-          <w:szCs w:val="22"/>
-          <w:lang w:val="en-US"/>
-        </w:rPr>
-        <w:t xml:space="preserve"> when it expires.</w:t>
+        <w:t>s an authorization code</w:t>
+      </w:r>
+      <w:r>
+        <w:rPr>
+          <w:sz w:val="22"/>
+          <w:szCs w:val="22"/>
+          <w:lang w:val="en-US"/>
+        </w:rPr>
+        <w:t>,</w:t>
+      </w:r>
+      <w:r>
+        <w:rPr>
+          <w:sz w:val="22"/>
+          <w:szCs w:val="22"/>
+          <w:lang w:val="en-US"/>
+        </w:rPr>
+        <w:t xml:space="preserve"> which the client use to exchange for an </w:t>
+      </w:r>
+      <w:r>
+        <w:rPr>
+          <w:sz w:val="22"/>
+          <w:szCs w:val="22"/>
+          <w:lang w:val="en-US"/>
+        </w:rPr>
+        <w:t>access_token and a refresh_token.</w:t>
+      </w:r>
+    </w:p>
+    <w:p>
+      <w:pPr>
+        <w:rPr>
+          <w:sz w:val="22"/>
+          <w:szCs w:val="22"/>
+          <w:lang w:val="en-US"/>
+        </w:rPr>
+      </w:pPr>
+      <w:r>
+        <w:rPr>
+          <w:sz w:val="22"/>
+          <w:szCs w:val="22"/>
+          <w:lang w:val="en-US"/>
+        </w:rPr>
+        <w:t>The refr</w:t>
+      </w:r>
+      <w:r>
+        <w:rPr>
+          <w:sz w:val="22"/>
+          <w:szCs w:val="22"/>
+          <w:lang w:val="en-US"/>
+        </w:rPr>
+        <w:t xml:space="preserve">esh_token can be used to get a </w:t>
+      </w:r>
+      <w:r>
+        <w:rPr>
+          <w:sz w:val="22"/>
+          <w:szCs w:val="22"/>
+          <w:lang w:val="en-US"/>
+        </w:rPr>
+        <w:t>new access_token when it expires.</w:t>
       </w:r>
     </w:p>
     <w:p>
@@ -3067,25 +3162,7 @@
           <w:szCs w:val="22"/>
           <w:lang w:val="en-US"/>
         </w:rPr>
-        <w:t xml:space="preserve"> grant type. This grant type client acquires an </w:t>
-      </w:r>
-      <w:proofErr w:type="spellStart"/>
-      <w:r>
-        <w:rPr>
-          <w:sz w:val="22"/>
-          <w:szCs w:val="22"/>
-          <w:lang w:val="en-US"/>
-        </w:rPr>
-        <w:t>access_token</w:t>
-      </w:r>
-      <w:proofErr w:type="spellEnd"/>
-      <w:r>
-        <w:rPr>
-          <w:sz w:val="22"/>
-          <w:szCs w:val="22"/>
-          <w:lang w:val="en-US"/>
-        </w:rPr>
-        <w:t xml:space="preserve"> by authenticating user using customer credentials against authorization server.</w:t>
+        <w:t xml:space="preserve"> grant type. This grant type client acquires an access_token by authenticating user using customer credentials against authorization server.</w:t>
       </w:r>
     </w:p>
     <w:p>
@@ -3157,7 +3234,23 @@
           <w:lang w:val="en-US"/>
         </w:rPr>
         <w:tab/>
-        <w:t xml:space="preserve"> For the implementation of above solution first preference is to use the existing internal Identity and access manager as the authorization server. The “introspect” endpoint will allow individual customer service instances to </w:t>
+        <w:t xml:space="preserve"> For the implementation of above solution</w:t>
+      </w:r>
+      <w:r>
+        <w:rPr>
+          <w:sz w:val="22"/>
+          <w:szCs w:val="22"/>
+          <w:lang w:val="en-US"/>
+        </w:rPr>
+        <w:t>,</w:t>
+      </w:r>
+      <w:r>
+        <w:rPr>
+          <w:sz w:val="22"/>
+          <w:szCs w:val="22"/>
+          <w:lang w:val="en-US"/>
+        </w:rPr>
+        <w:t xml:space="preserve"> first preference is to use the existing internal Identity and access manager as the authorization server. The “introspect” endpoint will allow individual customer service instances to </w:t>
       </w:r>
       <w:r>
         <w:rPr>
@@ -3181,45 +3274,25 @@
           <w:szCs w:val="22"/>
           <w:lang w:val="en-US"/>
         </w:rPr>
-        <w:t xml:space="preserve"> </w:t>
-      </w:r>
-      <w:proofErr w:type="spellStart"/>
-      <w:r>
-        <w:rPr>
-          <w:sz w:val="22"/>
-          <w:szCs w:val="22"/>
-          <w:lang w:val="en-US"/>
-        </w:rPr>
-        <w:t>microsrvices</w:t>
-      </w:r>
-      <w:proofErr w:type="spellEnd"/>
-      <w:r>
-        <w:rPr>
-          <w:sz w:val="22"/>
-          <w:szCs w:val="22"/>
-          <w:lang w:val="en-US"/>
-        </w:rPr>
-        <w:t xml:space="preserve"> to manage their service level security by </w:t>
-      </w:r>
-      <w:proofErr w:type="spellStart"/>
-      <w:proofErr w:type="gramStart"/>
-      <w:r>
-        <w:rPr>
-          <w:sz w:val="22"/>
-          <w:szCs w:val="22"/>
-          <w:lang w:val="en-US"/>
-        </w:rPr>
-        <w:t>it’s</w:t>
-      </w:r>
-      <w:proofErr w:type="spellEnd"/>
-      <w:proofErr w:type="gramEnd"/>
-      <w:r>
-        <w:rPr>
-          <w:sz w:val="22"/>
-          <w:szCs w:val="22"/>
-          <w:lang w:val="en-US"/>
-        </w:rPr>
-        <w:t xml:space="preserve"> own. </w:t>
+        <w:t xml:space="preserve"> micros</w:t>
+      </w:r>
+      <w:r>
+        <w:rPr>
+          <w:sz w:val="22"/>
+          <w:szCs w:val="22"/>
+          <w:lang w:val="en-US"/>
+        </w:rPr>
+        <w:t>e</w:t>
+      </w:r>
+      <w:bookmarkStart w:id="0" w:name="_GoBack"/>
+      <w:bookmarkEnd w:id="0"/>
+      <w:r>
+        <w:rPr>
+          <w:sz w:val="22"/>
+          <w:szCs w:val="22"/>
+          <w:lang w:val="en-US"/>
+        </w:rPr>
+        <w:t xml:space="preserve">rvices to manage their service level security by it’s own. </w:t>
       </w:r>
     </w:p>
     <w:p>
@@ -3255,7 +3328,6 @@
         </w:rPr>
         <w:t>sing spring security via “</w:t>
       </w:r>
-      <w:proofErr w:type="spellStart"/>
       <w:r>
         <w:rPr>
           <w:sz w:val="22"/>
@@ -3264,7 +3336,6 @@
         </w:rPr>
         <w:t>WebSecurityConfigurerAdapter</w:t>
       </w:r>
-      <w:proofErr w:type="spellEnd"/>
       <w:r>
         <w:rPr>
           <w:sz w:val="22"/>
@@ -3273,7 +3344,6 @@
         </w:rPr>
         <w:t>” and “</w:t>
       </w:r>
-      <w:proofErr w:type="spellStart"/>
       <w:r>
         <w:rPr>
           <w:sz w:val="22"/>
@@ -3282,7 +3352,6 @@
         </w:rPr>
         <w:t>AuthorizationServerConfigurerAdapter</w:t>
       </w:r>
-      <w:proofErr w:type="spellEnd"/>
       <w:r>
         <w:rPr>
           <w:sz w:val="22"/>
@@ -4047,7 +4116,7 @@
 </file>
 
 <file path=customXml/itemProps1.xml><?xml version="1.0" encoding="utf-8"?>
-<ds:datastoreItem xmlns:ds="http://schemas.openxmlformats.org/officeDocument/2006/customXml" ds:itemID="{834BD08F-FF4A-BB44-A32F-C2C4AEE95F01}">
+<ds:datastoreItem xmlns:ds="http://schemas.openxmlformats.org/officeDocument/2006/customXml" ds:itemID="{C9AA0135-9F6E-D943-B5F9-590C32F88596}">
   <ds:schemaRefs>
     <ds:schemaRef ds:uri="http://schemas.openxmlformats.org/officeDocument/2006/bibliography"/>
   </ds:schemaRefs>

</xml_diff>